<commit_message>
2012 - 1 respostas
</commit_message>
<xml_diff>
--- a/EE1/2012-1 respostas.docx
+++ b/EE1/2012-1 respostas.docx
@@ -542,27 +542,7 @@
           <w:rtl w:val="0"/>
           <w:lang w:val="pt-PT"/>
         </w:rPr>
-        <w:t xml:space="preserve">( </w:t>
-      </w:r>
-      <w:r>
-        <w:rPr>
-          <w:rFonts w:ascii="Times New Roman"/>
-          <w:sz w:val="24"/>
-          <w:szCs w:val="24"/>
-          <w:rtl w:val="0"/>
-          <w:lang w:val="pt-PT"/>
-        </w:rPr>
-        <w:t>S</w:t>
-      </w:r>
-      <w:r>
-        <w:rPr>
-          <w:rFonts w:ascii="Times New Roman"/>
-          <w:sz w:val="24"/>
-          <w:szCs w:val="24"/>
-          <w:rtl w:val="0"/>
-          <w:lang w:val="pt-PT"/>
-        </w:rPr>
-        <w:t xml:space="preserve"> ) Verifica se o </w:t>
+        <w:t xml:space="preserve">( S ) Verifica se o </w:t>
       </w:r>
       <w:r>
         <w:rPr>
@@ -2933,6 +2913,22 @@
         </w:rPr>
         <w:t>Abstrata:</w:t>
       </w:r>
+    </w:p>
+    <w:p>
+      <w:pPr>
+        <w:pStyle w:val="Default"/>
+        <w:tabs>
+          <w:tab w:val="left" w:pos="220"/>
+          <w:tab w:val="left" w:pos="720"/>
+        </w:tabs>
+        <w:ind w:left="720" w:hanging="720"/>
+        <w:rPr>
+          <w:rFonts w:ascii="Times New Roman" w:cs="Times New Roman" w:hAnsi="Times New Roman" w:eastAsia="Times New Roman"/>
+          <w:sz w:val="24"/>
+          <w:szCs w:val="24"/>
+          <w:rtl w:val="0"/>
+        </w:rPr>
+      </w:pPr>
       <w:r>
         <w:rPr>
           <w:rFonts w:ascii="Times New Roman" w:cs="Times New Roman" w:hAnsi="Times New Roman" w:eastAsia="Times New Roman"/>
@@ -2941,38 +2937,31 @@
           <w:rtl w:val="0"/>
         </w:rPr>
         <w:drawing>
-          <wp:anchor distT="152400" distB="152400" distL="152400" distR="152400" simplePos="0" relativeHeight="251659264" behindDoc="0" locked="0" layoutInCell="1" allowOverlap="1">
+          <wp:anchor distT="152400" distB="152400" distL="152400" distR="152400" simplePos="0" relativeHeight="251660288" behindDoc="0" locked="0" layoutInCell="1" allowOverlap="1">
             <wp:simplePos x="0" y="0"/>
-            <wp:positionH relativeFrom="page">
-              <wp:posOffset>713740</wp:posOffset>
+            <wp:positionH relativeFrom="margin">
+              <wp:posOffset>-6350</wp:posOffset>
             </wp:positionH>
             <wp:positionV relativeFrom="line">
-              <wp:posOffset>200876</wp:posOffset>
+              <wp:posOffset>185344</wp:posOffset>
             </wp:positionV>
-            <wp:extent cx="6120058" cy="3382484"/>
+            <wp:extent cx="6116320" cy="2305554"/>
             <wp:effectExtent l="0" t="0" r="0" b="0"/>
-            <wp:wrapThrough wrapText="bothSides" distL="152400" distR="152400">
-              <wp:wrapPolygon edited="1">
-                <wp:start x="0" y="0"/>
-                <wp:lineTo x="0" y="21600"/>
-                <wp:lineTo x="21600" y="21600"/>
-                <wp:lineTo x="21600" y="0"/>
-                <wp:lineTo x="0" y="0"/>
-              </wp:wrapPolygon>
-            </wp:wrapThrough>
+            <wp:wrapTopAndBottom distT="152400" distB="152400"/>
             <wp:docPr id="1073741825" name="officeArt object"/>
             <wp:cNvGraphicFramePr/>
             <a:graphic xmlns:a="http://schemas.openxmlformats.org/drawingml/2006/main">
               <a:graphicData uri="http://schemas.openxmlformats.org/drawingml/2006/picture">
                 <pic:pic xmlns:pic="http://schemas.openxmlformats.org/drawingml/2006/picture">
                   <pic:nvPicPr>
-                    <pic:cNvPr id="1073741825" name="image1.png"/>
+                    <pic:cNvPr id="1073741825" name="pasted-image-filtered.jpeg"/>
                     <pic:cNvPicPr/>
                   </pic:nvPicPr>
                   <pic:blipFill>
                     <a:blip r:embed="rId4">
                       <a:extLst/>
                     </a:blip>
+                    <a:srcRect l="0" t="23450" r="0" b="26289"/>
                     <a:stretch>
                       <a:fillRect/>
                     </a:stretch>
@@ -2980,7 +2969,7 @@
                   <pic:spPr>
                     <a:xfrm>
                       <a:off x="0" y="0"/>
-                      <a:ext cx="6120058" cy="3382484"/>
+                      <a:ext cx="6116320" cy="2305554"/>
                     </a:xfrm>
                     <a:prstGeom prst="rect">
                       <a:avLst/>
@@ -3045,22 +3034,6 @@
           <w:rtl w:val="0"/>
         </w:rPr>
       </w:pPr>
-    </w:p>
-    <w:p>
-      <w:pPr>
-        <w:pStyle w:val="Default"/>
-        <w:tabs>
-          <w:tab w:val="left" w:pos="220"/>
-          <w:tab w:val="left" w:pos="720"/>
-        </w:tabs>
-        <w:ind w:left="720" w:hanging="720"/>
-        <w:rPr>
-          <w:rFonts w:ascii="Times New Roman" w:cs="Times New Roman" w:hAnsi="Times New Roman" w:eastAsia="Times New Roman"/>
-          <w:sz w:val="24"/>
-          <w:szCs w:val="24"/>
-          <w:rtl w:val="0"/>
-        </w:rPr>
-      </w:pPr>
       <w:r>
         <w:rPr>
           <w:rFonts w:ascii="Times New Roman"/>
@@ -3079,13 +3052,13 @@
           <w:rtl w:val="0"/>
         </w:rPr>
         <w:drawing>
-          <wp:anchor distT="152400" distB="152400" distL="152400" distR="152400" simplePos="0" relativeHeight="251660288" behindDoc="0" locked="0" layoutInCell="1" allowOverlap="1">
+          <wp:anchor distT="152400" distB="152400" distL="152400" distR="152400" simplePos="0" relativeHeight="251659264" behindDoc="0" locked="0" layoutInCell="1" allowOverlap="1">
             <wp:simplePos x="0" y="0"/>
             <wp:positionH relativeFrom="page">
-              <wp:posOffset>713587</wp:posOffset>
+              <wp:posOffset>713586</wp:posOffset>
             </wp:positionH>
             <wp:positionV relativeFrom="line">
-              <wp:posOffset>264158</wp:posOffset>
+              <wp:posOffset>264157</wp:posOffset>
             </wp:positionV>
             <wp:extent cx="6120058" cy="3418564"/>
             <wp:effectExtent l="0" t="0" r="0" b="0"/>
@@ -3103,7 +3076,7 @@
                     <a:blip r:embed="rId5">
                       <a:extLst/>
                     </a:blip>
-                    <a:srcRect l="0" t="23116" r="0" b="2404"/>
+                    <a:srcRect l="0" t="23116" r="0" b="2403"/>
                     <a:stretch>
                       <a:fillRect/>
                     </a:stretch>
@@ -3127,228 +3100,6 @@
             </a:graphic>
           </wp:anchor>
         </w:drawing>
-      </w:r>
-      <w:r>
-        <w:rPr>
-          <w:rFonts w:ascii="Times New Roman" w:cs="Times New Roman" w:hAnsi="Times New Roman" w:eastAsia="Times New Roman"/>
-          <w:sz w:val="24"/>
-          <w:szCs w:val="24"/>
-          <w:rtl w:val="0"/>
-        </w:rPr>
-        <mc:AlternateContent>
-          <mc:Choice Requires="wps">
-            <w:drawing>
-              <wp:anchor distT="152400" distB="152400" distL="152400" distR="152400" simplePos="0" relativeHeight="251661312" behindDoc="0" locked="0" layoutInCell="1" allowOverlap="1">
-                <wp:simplePos x="0" y="0"/>
-                <wp:positionH relativeFrom="page">
-                  <wp:posOffset>3157818</wp:posOffset>
-                </wp:positionH>
-                <wp:positionV relativeFrom="line">
-                  <wp:posOffset>1783727</wp:posOffset>
-                </wp:positionV>
-                <wp:extent cx="258588" cy="143840"/>
-                <wp:effectExtent l="0" t="0" r="0" b="0"/>
-                <wp:wrapThrough wrapText="bothSides" distL="152400" distR="152400">
-                  <wp:wrapPolygon edited="1">
-                    <wp:start x="-530" y="-954"/>
-                    <wp:lineTo x="-530" y="21574"/>
-                    <wp:lineTo x="21615" y="22528"/>
-                    <wp:lineTo x="22145" y="0"/>
-                    <wp:lineTo x="0" y="-954"/>
-                    <wp:lineTo x="-530" y="-954"/>
-                  </wp:wrapPolygon>
-                </wp:wrapThrough>
-                <wp:docPr id="1073741827" name="officeArt object"/>
-                <wp:cNvGraphicFramePr/>
-                <a:graphic xmlns:a="http://schemas.openxmlformats.org/drawingml/2006/main">
-                  <a:graphicData uri="http://schemas.microsoft.com/office/word/2010/wordprocessingShape">
-                    <wps:wsp>
-                      <wps:cNvSpPr/>
-                      <wps:spPr>
-                        <a:xfrm>
-                          <a:off x="0" y="0"/>
-                          <a:ext cx="258588" cy="143840"/>
-                        </a:xfrm>
-                        <a:prstGeom prst="rect">
-                          <a:avLst/>
-                        </a:prstGeom>
-                        <a:noFill/>
-                        <a:ln w="12700" cap="flat">
-                          <a:solidFill>
-                            <a:srgbClr val="FF2D21">
-                              <a:alpha val="71000"/>
-                            </a:srgbClr>
-                          </a:solidFill>
-                          <a:prstDash val="solid"/>
-                          <a:miter lim="400000"/>
-                        </a:ln>
-                        <a:effectLst/>
-                      </wps:spPr>
-                      <wps:bodyPr/>
-                    </wps:wsp>
-                  </a:graphicData>
-                </a:graphic>
-              </wp:anchor>
-            </w:drawing>
-          </mc:Choice>
-          <mc:Fallback>
-            <w:pict>
-              <v:rect id="_x0000_s1026" style="visibility:visible;position:absolute;margin-left:248.6pt;margin-top:140.5pt;width:20.4pt;height:11.3pt;z-index:251661312;mso-position-horizontal:absolute;mso-position-horizontal-relative:page;mso-position-vertical:absolute;mso-position-vertical-relative:line;mso-wrap-distance-left:12.0pt;mso-wrap-distance-top:12.0pt;mso-wrap-distance-right:12.0pt;mso-wrap-distance-bottom:12.0pt;">
-                <v:fill on="f"/>
-                <v:stroke filltype="solid" color="#FF2D21" opacity="71.0%" weight="1.0pt" dashstyle="solid" endcap="flat" miterlimit="400.0%" joinstyle="miter" linestyle="single" startarrow="none" startarrowwidth="medium" startarrowlength="medium" endarrow="none" endarrowwidth="medium" endarrowlength="medium"/>
-                <w10:wrap type="through" side="bothSides" anchorx="page"/>
-              </v:rect>
-            </w:pict>
-          </mc:Fallback>
-        </mc:AlternateContent>
-      </w:r>
-      <w:r>
-        <w:rPr>
-          <w:rFonts w:ascii="Times New Roman" w:cs="Times New Roman" w:hAnsi="Times New Roman" w:eastAsia="Times New Roman"/>
-          <w:sz w:val="24"/>
-          <w:szCs w:val="24"/>
-          <w:rtl w:val="0"/>
-        </w:rPr>
-        <mc:AlternateContent>
-          <mc:Choice Requires="wps">
-            <w:drawing>
-              <wp:anchor distT="152400" distB="152400" distL="152400" distR="152400" simplePos="0" relativeHeight="251662336" behindDoc="0" locked="0" layoutInCell="1" allowOverlap="1">
-                <wp:simplePos x="0" y="0"/>
-                <wp:positionH relativeFrom="page">
-                  <wp:posOffset>5502364</wp:posOffset>
-                </wp:positionH>
-                <wp:positionV relativeFrom="line">
-                  <wp:posOffset>2216493</wp:posOffset>
-                </wp:positionV>
-                <wp:extent cx="258588" cy="143840"/>
-                <wp:effectExtent l="0" t="0" r="0" b="0"/>
-                <wp:wrapThrough wrapText="bothSides" distL="152400" distR="152400">
-                  <wp:wrapPolygon edited="1">
-                    <wp:start x="-530" y="-954"/>
-                    <wp:lineTo x="-530" y="21574"/>
-                    <wp:lineTo x="21615" y="22528"/>
-                    <wp:lineTo x="22145" y="0"/>
-                    <wp:lineTo x="0" y="-954"/>
-                    <wp:lineTo x="-530" y="-954"/>
-                  </wp:wrapPolygon>
-                </wp:wrapThrough>
-                <wp:docPr id="1073741828" name="officeArt object"/>
-                <wp:cNvGraphicFramePr/>
-                <a:graphic xmlns:a="http://schemas.openxmlformats.org/drawingml/2006/main">
-                  <a:graphicData uri="http://schemas.microsoft.com/office/word/2010/wordprocessingShape">
-                    <wps:wsp>
-                      <wps:cNvSpPr/>
-                      <wps:spPr>
-                        <a:xfrm>
-                          <a:off x="0" y="0"/>
-                          <a:ext cx="258588" cy="143840"/>
-                        </a:xfrm>
-                        <a:prstGeom prst="rect">
-                          <a:avLst/>
-                        </a:prstGeom>
-                        <a:noFill/>
-                        <a:ln w="12700" cap="flat">
-                          <a:solidFill>
-                            <a:srgbClr val="FF2D21">
-                              <a:alpha val="71000"/>
-                            </a:srgbClr>
-                          </a:solidFill>
-                          <a:prstDash val="solid"/>
-                          <a:miter lim="400000"/>
-                        </a:ln>
-                        <a:effectLst/>
-                      </wps:spPr>
-                      <wps:bodyPr/>
-                    </wps:wsp>
-                  </a:graphicData>
-                </a:graphic>
-              </wp:anchor>
-            </w:drawing>
-          </mc:Choice>
-          <mc:Fallback>
-            <w:pict>
-              <v:rect id="_x0000_s1027" style="visibility:visible;position:absolute;margin-left:433.3pt;margin-top:174.5pt;width:20.4pt;height:11.3pt;z-index:251662336;mso-position-horizontal:absolute;mso-position-horizontal-relative:page;mso-position-vertical:absolute;mso-position-vertical-relative:line;mso-wrap-distance-left:12.0pt;mso-wrap-distance-top:12.0pt;mso-wrap-distance-right:12.0pt;mso-wrap-distance-bottom:12.0pt;">
-                <v:fill on="f"/>
-                <v:stroke filltype="solid" color="#FF2D21" opacity="71.0%" weight="1.0pt" dashstyle="solid" endcap="flat" miterlimit="400.0%" joinstyle="miter" linestyle="single" startarrow="none" startarrowwidth="medium" startarrowlength="medium" endarrow="none" endarrowwidth="medium" endarrowlength="medium"/>
-                <w10:wrap type="through" side="bothSides" anchorx="page"/>
-              </v:rect>
-            </w:pict>
-          </mc:Fallback>
-        </mc:AlternateContent>
-      </w:r>
-      <w:r>
-        <w:rPr>
-          <w:rFonts w:ascii="Times New Roman" w:cs="Times New Roman" w:hAnsi="Times New Roman" w:eastAsia="Times New Roman"/>
-          <w:sz w:val="24"/>
-          <w:szCs w:val="24"/>
-          <w:rtl w:val="0"/>
-        </w:rPr>
-        <mc:AlternateContent>
-          <mc:Choice Requires="wps">
-            <w:drawing>
-              <wp:anchor distT="152400" distB="152400" distL="152400" distR="152400" simplePos="0" relativeHeight="251663360" behindDoc="0" locked="0" layoutInCell="1" allowOverlap="1">
-                <wp:simplePos x="0" y="0"/>
-                <wp:positionH relativeFrom="page">
-                  <wp:posOffset>6277064</wp:posOffset>
-                </wp:positionH>
-                <wp:positionV relativeFrom="line">
-                  <wp:posOffset>2156168</wp:posOffset>
-                </wp:positionV>
-                <wp:extent cx="258588" cy="143840"/>
-                <wp:effectExtent l="0" t="0" r="0" b="0"/>
-                <wp:wrapThrough wrapText="bothSides" distL="152400" distR="152400">
-                  <wp:wrapPolygon edited="1">
-                    <wp:start x="-530" y="-954"/>
-                    <wp:lineTo x="-530" y="21574"/>
-                    <wp:lineTo x="21615" y="22528"/>
-                    <wp:lineTo x="22145" y="0"/>
-                    <wp:lineTo x="0" y="-954"/>
-                    <wp:lineTo x="-530" y="-954"/>
-                  </wp:wrapPolygon>
-                </wp:wrapThrough>
-                <wp:docPr id="1073741829" name="officeArt object"/>
-                <wp:cNvGraphicFramePr/>
-                <a:graphic xmlns:a="http://schemas.openxmlformats.org/drawingml/2006/main">
-                  <a:graphicData uri="http://schemas.microsoft.com/office/word/2010/wordprocessingShape">
-                    <wps:wsp>
-                      <wps:cNvSpPr/>
-                      <wps:spPr>
-                        <a:xfrm>
-                          <a:off x="0" y="0"/>
-                          <a:ext cx="258588" cy="143840"/>
-                        </a:xfrm>
-                        <a:prstGeom prst="rect">
-                          <a:avLst/>
-                        </a:prstGeom>
-                        <a:noFill/>
-                        <a:ln w="12700" cap="flat">
-                          <a:solidFill>
-                            <a:srgbClr val="FF2D21">
-                              <a:alpha val="71000"/>
-                            </a:srgbClr>
-                          </a:solidFill>
-                          <a:prstDash val="solid"/>
-                          <a:miter lim="400000"/>
-                        </a:ln>
-                        <a:effectLst/>
-                      </wps:spPr>
-                      <wps:bodyPr/>
-                    </wps:wsp>
-                  </a:graphicData>
-                </a:graphic>
-              </wp:anchor>
-            </w:drawing>
-          </mc:Choice>
-          <mc:Fallback>
-            <w:pict>
-              <v:rect id="_x0000_s1028" style="visibility:visible;position:absolute;margin-left:494.3pt;margin-top:169.8pt;width:20.4pt;height:11.3pt;z-index:251663360;mso-position-horizontal:absolute;mso-position-horizontal-relative:page;mso-position-vertical:absolute;mso-position-vertical-relative:line;mso-wrap-distance-left:12.0pt;mso-wrap-distance-top:12.0pt;mso-wrap-distance-right:12.0pt;mso-wrap-distance-bottom:12.0pt;">
-                <v:fill on="f"/>
-                <v:stroke filltype="solid" color="#FF2D21" opacity="71.0%" weight="1.0pt" dashstyle="solid" endcap="flat" miterlimit="400.0%" joinstyle="miter" linestyle="single" startarrow="none" startarrowwidth="medium" startarrowlength="medium" endarrow="none" endarrowwidth="medium" endarrowlength="medium"/>
-                <w10:wrap type="through" side="bothSides" anchorx="page"/>
-              </v:rect>
-            </w:pict>
-          </mc:Fallback>
-        </mc:AlternateContent>
       </w:r>
     </w:p>
     <w:p>

</xml_diff>